<commit_message>
Corrección estilo - final - archivos G09 Guion9
Contiene los manuscritos finales con corrección de estilo de Grado 9
Guión 9 Ciencias Naturales
</commit_message>
<xml_diff>
--- a/fuentes/contenidos/grado09/guion09/CN_09-09-CO_REC200.docx
+++ b/fuentes/contenidos/grado09/guion09/CN_09-09-CO_REC200.docx
@@ -348,7 +348,23 @@
           <w:highlight w:val="green"/>
           <w:lang w:val="es-ES_tradnl"/>
         </w:rPr>
-        <w:t>Palabras clave del recurso (separadas por</w:t>
+        <w:t>Palabras clave</w:t>
+      </w:r>
+      <w:r>
+        <w:rPr>
+          <w:rFonts w:ascii="Times New Roman" w:hAnsi="Times New Roman" w:cs="Times New Roman"/>
+          <w:highlight w:val="green"/>
+          <w:lang w:val="es-ES_tradnl"/>
+        </w:rPr>
+        <w:t>s</w:t>
+      </w:r>
+      <w:r>
+        <w:rPr>
+          <w:rFonts w:ascii="Times New Roman" w:hAnsi="Times New Roman" w:cs="Times New Roman"/>
+          <w:highlight w:val="green"/>
+          <w:lang w:val="es-ES_tradnl"/>
+        </w:rPr>
+        <w:t xml:space="preserve"> del recurso (separadas por</w:t>
       </w:r>
       <w:r>
         <w:rPr>
@@ -384,12 +400,28 @@
           <w:lang w:val="es-ES_tradnl"/>
         </w:rPr>
       </w:pPr>
-      <w:r>
-        <w:rPr>
-          <w:rFonts w:ascii="Times New Roman" w:hAnsi="Times New Roman" w:cs="Times New Roman"/>
-          <w:lang w:val="es-ES_tradnl"/>
-        </w:rPr>
-        <w:t>Disolución, concentración, homogénea, heterogénea, saturada, sobresaturada</w:t>
+      <w:proofErr w:type="gramStart"/>
+      <w:r>
+        <w:rPr>
+          <w:rFonts w:ascii="Times New Roman" w:hAnsi="Times New Roman" w:cs="Times New Roman"/>
+          <w:lang w:val="es-ES_tradnl"/>
+        </w:rPr>
+        <w:t>d</w:t>
+      </w:r>
+      <w:r>
+        <w:rPr>
+          <w:rFonts w:ascii="Times New Roman" w:hAnsi="Times New Roman" w:cs="Times New Roman"/>
+          <w:lang w:val="es-ES_tradnl"/>
+        </w:rPr>
+        <w:t>isolución</w:t>
+      </w:r>
+      <w:proofErr w:type="gramEnd"/>
+      <w:r>
+        <w:rPr>
+          <w:rFonts w:ascii="Times New Roman" w:hAnsi="Times New Roman" w:cs="Times New Roman"/>
+          <w:lang w:val="es-ES_tradnl"/>
+        </w:rPr>
+        <w:t>, concentración, homogénea, heterogénea, saturada, sobresaturada</w:t>
       </w:r>
     </w:p>
     <w:p>
@@ -1799,7 +1831,14 @@
           <w:rFonts w:ascii="Times New Roman" w:hAnsi="Times New Roman" w:cs="Times New Roman"/>
           <w:lang w:val="es-ES_tradnl"/>
         </w:rPr>
-        <w:t xml:space="preserve">2- Medio </w:t>
+        <w:t>2-</w:t>
+      </w:r>
+      <w:r>
+        <w:rPr>
+          <w:rFonts w:ascii="Times New Roman" w:hAnsi="Times New Roman" w:cs="Times New Roman"/>
+          <w:lang w:val="es-ES_tradnl"/>
+        </w:rPr>
+        <w:t xml:space="preserve">Medio </w:t>
       </w:r>
     </w:p>
     <w:p>
@@ -2124,7 +2163,15 @@
           <w:color w:val="0B3158"/>
           <w:lang w:val="es-CO"/>
         </w:rPr>
-        <w:t xml:space="preserve">Realiza la siguiente actividad. Cuando termines haz clic en enviar para que pueda ser validada por tu profesor </w:t>
+        <w:t>Realiza la siguiente actividad. Cuando termines haz clic en enviar para que pueda ser validada por tu profesor</w:t>
+      </w:r>
+      <w:r>
+        <w:rPr>
+          <w:rFonts w:ascii="Times New Roman" w:hAnsi="Times New Roman" w:cs="Times New Roman"/>
+          <w:color w:val="0B3158"/>
+          <w:lang w:val="es-CO"/>
+        </w:rPr>
+        <w:t>.</w:t>
       </w:r>
     </w:p>
     <w:p>
@@ -2502,7 +2549,21 @@
           <w:rFonts w:ascii="Times New Roman" w:hAnsi="Times New Roman" w:cs="Times New Roman"/>
           <w:lang w:val="es-ES_tradnl"/>
         </w:rPr>
-        <w:t xml:space="preserve">en 1000 mL a 20ºC.  Teniendo en cuenta que la solubilidad de la sustancia sólida en el agua es de </w:t>
+        <w:t>en 1000 mL a 20</w:t>
+      </w:r>
+      <w:r>
+        <w:rPr>
+          <w:rFonts w:ascii="Times New Roman" w:hAnsi="Times New Roman" w:cs="Times New Roman"/>
+          <w:lang w:val="es-ES_tradnl"/>
+        </w:rPr>
+        <w:t xml:space="preserve"> </w:t>
+      </w:r>
+      <w:r>
+        <w:rPr>
+          <w:rFonts w:ascii="Times New Roman" w:hAnsi="Times New Roman" w:cs="Times New Roman"/>
+          <w:lang w:val="es-ES_tradnl"/>
+        </w:rPr>
+        <w:t xml:space="preserve">ºC.  Teniendo en cuenta que la solubilidad de la sustancia sólida en el agua es de </w:t>
       </w:r>
       <w:r>
         <w:rPr>
@@ -2523,14 +2584,21 @@
           <w:rFonts w:ascii="Times New Roman" w:hAnsi="Times New Roman" w:cs="Times New Roman"/>
           <w:lang w:val="es-ES_tradnl"/>
         </w:rPr>
-        <w:t xml:space="preserve"> a 20ºC </w:t>
-      </w:r>
-      <w:r>
-        <w:rPr>
-          <w:rFonts w:ascii="Times New Roman" w:hAnsi="Times New Roman" w:cs="Times New Roman"/>
-          <w:lang w:val="es-ES_tradnl"/>
-        </w:rPr>
-        <w:t xml:space="preserve">¿Qué concentración cualitativa tiene la disolución? Explica. </w:t>
+        <w:t xml:space="preserve"> a 20</w:t>
+      </w:r>
+      <w:r>
+        <w:rPr>
+          <w:rFonts w:ascii="Times New Roman" w:hAnsi="Times New Roman" w:cs="Times New Roman"/>
+          <w:lang w:val="es-ES_tradnl"/>
+        </w:rPr>
+        <w:t xml:space="preserve"> ºC, ¿q</w:t>
+      </w:r>
+      <w:r>
+        <w:rPr>
+          <w:rFonts w:ascii="Times New Roman" w:hAnsi="Times New Roman" w:cs="Times New Roman"/>
+          <w:lang w:val="es-ES_tradnl"/>
+        </w:rPr>
+        <w:t xml:space="preserve">ué concentración cualitativa tiene la disolución? Explica. </w:t>
       </w:r>
     </w:p>
     <w:p>
@@ -2673,7 +2741,37 @@
           <w:rFonts w:ascii="Times New Roman" w:hAnsi="Times New Roman" w:cs="Times New Roman"/>
           <w:lang w:val="es-ES_tradnl"/>
         </w:rPr>
-        <w:t>La disolución estaría sobresaturada. La proporción es de 15 partes de soluto en 100 de agua  (disolvente), pero el estudiante preparó una disolución con una proporción de 27 partes de soluto en 100 partes de disolvente</w:t>
+        <w:t xml:space="preserve">La disolución estaría sobresaturada. </w:t>
+      </w:r>
+      <w:r>
+        <w:rPr>
+          <w:rFonts w:ascii="Times New Roman" w:hAnsi="Times New Roman" w:cs="Times New Roman"/>
+          <w:lang w:val="es-ES_tradnl"/>
+        </w:rPr>
+        <w:t xml:space="preserve">La </w:t>
+      </w:r>
+      <w:proofErr w:type="spellStart"/>
+      <w:r>
+        <w:rPr>
+          <w:rFonts w:ascii="Times New Roman" w:hAnsi="Times New Roman" w:cs="Times New Roman"/>
+          <w:lang w:val="es-ES_tradnl"/>
+        </w:rPr>
+        <w:t>maxima</w:t>
+      </w:r>
+      <w:proofErr w:type="spellEnd"/>
+      <w:r>
+        <w:rPr>
+          <w:rFonts w:ascii="Times New Roman" w:hAnsi="Times New Roman" w:cs="Times New Roman"/>
+          <w:lang w:val="es-ES_tradnl"/>
+        </w:rPr>
+        <w:t xml:space="preserve"> proporción soluble </w:t>
+      </w:r>
+      <w:r>
+        <w:rPr>
+          <w:rFonts w:ascii="Times New Roman" w:hAnsi="Times New Roman" w:cs="Times New Roman"/>
+          <w:lang w:val="es-ES_tradnl"/>
+        </w:rPr>
+        <w:t>es de 15 partes de soluto en 100 de agua  (disolvente), pero el estudiante preparó una disolución con una proporción de 27 partes de soluto en 100 partes de disolvente</w:t>
       </w:r>
       <w:r>
         <w:rPr>
@@ -2687,7 +2785,21 @@
           <w:rFonts w:ascii="Times New Roman" w:hAnsi="Times New Roman" w:cs="Times New Roman"/>
           <w:lang w:val="es-ES_tradnl"/>
         </w:rPr>
-        <w:t xml:space="preserve"> por lo tanto el disolvente no alcanza a disolver todo el soluto formando una disolución sobresaturada. </w:t>
+        <w:t xml:space="preserve"> por lo tanto el disolvente no alcanza a disolver todo </w:t>
+      </w:r>
+      <w:r>
+        <w:rPr>
+          <w:rFonts w:ascii="Times New Roman" w:hAnsi="Times New Roman" w:cs="Times New Roman"/>
+          <w:lang w:val="es-ES_tradnl"/>
+        </w:rPr>
+        <w:t xml:space="preserve">soluto, dando como resultado </w:t>
+      </w:r>
+      <w:r>
+        <w:rPr>
+          <w:rFonts w:ascii="Times New Roman" w:hAnsi="Times New Roman" w:cs="Times New Roman"/>
+          <w:lang w:val="es-ES_tradnl"/>
+        </w:rPr>
+        <w:t xml:space="preserve"> una disolución sobresaturada. </w:t>
       </w:r>
     </w:p>
     <w:p>
@@ -2820,7 +2932,7 @@
           <w:rFonts w:ascii="Times New Roman" w:hAnsi="Times New Roman" w:cs="Times New Roman"/>
           <w:lang w:val="es-ES_tradnl"/>
         </w:rPr>
-        <w:t xml:space="preserve"> Explica </w:t>
+        <w:t xml:space="preserve"> Explica.</w:t>
       </w:r>
     </w:p>
     <w:p>
@@ -2883,7 +2995,14 @@
           <w:rFonts w:ascii="Times New Roman" w:hAnsi="Times New Roman" w:cs="Times New Roman"/>
           <w:lang w:val="es-ES_tradnl"/>
         </w:rPr>
-        <w:t>1- Fácil</w:t>
+        <w:t>1-</w:t>
+      </w:r>
+      <w:r>
+        <w:rPr>
+          <w:rFonts w:ascii="Times New Roman" w:hAnsi="Times New Roman" w:cs="Times New Roman"/>
+          <w:lang w:val="es-ES_tradnl"/>
+        </w:rPr>
+        <w:t>Fácil</w:t>
       </w:r>
     </w:p>
     <w:p>
@@ -2942,26 +3061,84 @@
           <w:lang w:val="es-ES_tradnl"/>
         </w:rPr>
       </w:pPr>
-      <w:r>
-        <w:rPr>
-          <w:rFonts w:ascii="Times New Roman" w:hAnsi="Times New Roman" w:cs="Times New Roman"/>
-          <w:lang w:val="es-ES_tradnl"/>
-        </w:rPr>
-        <w:t xml:space="preserve">Si es correcta la afirmación. Las  disoluciones son mezclas homogéneas </w:t>
-      </w:r>
-      <w:r>
-        <w:rPr>
-          <w:rFonts w:ascii="Times New Roman" w:hAnsi="Times New Roman" w:cs="Times New Roman"/>
-          <w:lang w:val="es-ES_tradnl"/>
-        </w:rPr>
-        <w:t xml:space="preserve">(no se distingue sus componentes) </w:t>
-      </w:r>
-      <w:r>
-        <w:rPr>
-          <w:rFonts w:ascii="Times New Roman" w:hAnsi="Times New Roman" w:cs="Times New Roman"/>
-          <w:lang w:val="es-ES_tradnl"/>
-        </w:rPr>
-        <w:t xml:space="preserve">y al ser mezclas sus constituyentes no forman nuevos compuestos por lo tanto se </w:t>
+      <w:proofErr w:type="gramStart"/>
+      <w:r>
+        <w:rPr>
+          <w:rFonts w:ascii="Times New Roman" w:hAnsi="Times New Roman" w:cs="Times New Roman"/>
+          <w:lang w:val="es-ES_tradnl"/>
+        </w:rPr>
+        <w:t>sí</w:t>
+      </w:r>
+      <w:proofErr w:type="gramEnd"/>
+      <w:r>
+        <w:rPr>
+          <w:rFonts w:ascii="Times New Roman" w:hAnsi="Times New Roman" w:cs="Times New Roman"/>
+          <w:lang w:val="es-ES_tradnl"/>
+        </w:rPr>
+        <w:t xml:space="preserve"> es correcta la afirmación. Las  disoluciones son mezclas homogéneas </w:t>
+      </w:r>
+      <w:r>
+        <w:rPr>
+          <w:rFonts w:ascii="Times New Roman" w:hAnsi="Times New Roman" w:cs="Times New Roman"/>
+          <w:lang w:val="es-ES_tradnl"/>
+        </w:rPr>
+        <w:t>(no se distingue</w:t>
+      </w:r>
+      <w:r>
+        <w:rPr>
+          <w:rFonts w:ascii="Times New Roman" w:hAnsi="Times New Roman" w:cs="Times New Roman"/>
+          <w:lang w:val="es-ES_tradnl"/>
+        </w:rPr>
+        <w:t>n</w:t>
+      </w:r>
+      <w:r>
+        <w:rPr>
+          <w:rFonts w:ascii="Times New Roman" w:hAnsi="Times New Roman" w:cs="Times New Roman"/>
+          <w:lang w:val="es-ES_tradnl"/>
+        </w:rPr>
+        <w:t xml:space="preserve"> sus componentes) </w:t>
+      </w:r>
+      <w:r>
+        <w:rPr>
+          <w:rFonts w:ascii="Times New Roman" w:hAnsi="Times New Roman" w:cs="Times New Roman"/>
+          <w:lang w:val="es-ES_tradnl"/>
+        </w:rPr>
+        <w:t>y</w:t>
+      </w:r>
+      <w:r>
+        <w:rPr>
+          <w:rFonts w:ascii="Times New Roman" w:hAnsi="Times New Roman" w:cs="Times New Roman"/>
+          <w:lang w:val="es-ES_tradnl"/>
+        </w:rPr>
+        <w:t>,</w:t>
+      </w:r>
+      <w:r>
+        <w:rPr>
+          <w:rFonts w:ascii="Times New Roman" w:hAnsi="Times New Roman" w:cs="Times New Roman"/>
+          <w:lang w:val="es-ES_tradnl"/>
+        </w:rPr>
+        <w:t xml:space="preserve"> al ser mezclas</w:t>
+      </w:r>
+      <w:r>
+        <w:rPr>
+          <w:rFonts w:ascii="Times New Roman" w:hAnsi="Times New Roman" w:cs="Times New Roman"/>
+          <w:lang w:val="es-ES_tradnl"/>
+        </w:rPr>
+        <w:t>,</w:t>
+      </w:r>
+      <w:r>
+        <w:rPr>
+          <w:rFonts w:ascii="Times New Roman" w:hAnsi="Times New Roman" w:cs="Times New Roman"/>
+          <w:lang w:val="es-ES_tradnl"/>
+        </w:rPr>
+        <w:t xml:space="preserve"> sus constituyentes no forman nuevos compuestos</w:t>
+      </w:r>
+      <w:r>
+        <w:rPr>
+          <w:rFonts w:ascii="Times New Roman" w:hAnsi="Times New Roman" w:cs="Times New Roman"/>
+          <w:lang w:val="es-ES_tradnl"/>
+        </w:rPr>
+        <w:t xml:space="preserve">; por lo tanto basta </w:t>
       </w:r>
       <w:r>
         <w:rPr>
@@ -2969,7 +3146,28 @@
           <w:lang w:val="es-ES_tradnl"/>
         </w:rPr>
         <w:lastRenderedPageBreak/>
-        <w:t xml:space="preserve">necesitan proceso fiscos para separar sus componentes. Si se presentaran </w:t>
+        <w:t>con</w:t>
+      </w:r>
+      <w:r>
+        <w:rPr>
+          <w:rFonts w:ascii="Times New Roman" w:hAnsi="Times New Roman" w:cs="Times New Roman"/>
+          <w:lang w:val="es-ES_tradnl"/>
+        </w:rPr>
+        <w:t xml:space="preserve"> proceso</w:t>
+      </w:r>
+      <w:r>
+        <w:rPr>
+          <w:rFonts w:ascii="Times New Roman" w:hAnsi="Times New Roman" w:cs="Times New Roman"/>
+          <w:lang w:val="es-ES_tradnl"/>
+        </w:rPr>
+        <w:t>s</w:t>
+      </w:r>
+      <w:r>
+        <w:rPr>
+          <w:rFonts w:ascii="Times New Roman" w:hAnsi="Times New Roman" w:cs="Times New Roman"/>
+          <w:lang w:val="es-ES_tradnl"/>
+        </w:rPr>
+        <w:t xml:space="preserve"> fiscos para separar sus componentes. Si se presentaran </w:t>
       </w:r>
       <w:r>
         <w:rPr>
@@ -3180,7 +3378,14 @@
           <w:rFonts w:ascii="Times New Roman" w:hAnsi="Times New Roman" w:cs="Times New Roman"/>
           <w:lang w:val="es-ES_tradnl"/>
         </w:rPr>
-        <w:t xml:space="preserve">2- Medio </w:t>
+        <w:t>2-</w:t>
+      </w:r>
+      <w:r>
+        <w:rPr>
+          <w:rFonts w:ascii="Times New Roman" w:hAnsi="Times New Roman" w:cs="Times New Roman"/>
+          <w:lang w:val="es-ES_tradnl"/>
+        </w:rPr>
+        <w:t xml:space="preserve">Medio </w:t>
       </w:r>
     </w:p>
     <w:p>
@@ -3251,21 +3456,91 @@
           <w:rFonts w:ascii="Times New Roman" w:hAnsi="Times New Roman" w:cs="Times New Roman"/>
           <w:lang w:val="es-ES_tradnl"/>
         </w:rPr>
-        <w:t xml:space="preserve"> porque las expresiones cuantitativas  de concentración de una disolución  solo tienen relación con la cantidad de soluto  presente en un disolvente (ninguna expresión de contracción cuanti</w:t>
-      </w:r>
-      <w:r>
-        <w:rPr>
-          <w:rFonts w:ascii="Times New Roman" w:hAnsi="Times New Roman" w:cs="Times New Roman"/>
-          <w:lang w:val="es-ES_tradnl"/>
-        </w:rPr>
-        <w:t>tativa relaciona la temperatura)</w:t>
-      </w:r>
-      <w:r>
-        <w:rPr>
-          <w:rFonts w:ascii="Times New Roman" w:hAnsi="Times New Roman" w:cs="Times New Roman"/>
-          <w:lang w:val="es-ES_tradnl"/>
-        </w:rPr>
-        <w:t xml:space="preserve">. Mientras que la temperatura influye en la solubilidad del soluto en el disolvente. .  </w:t>
+        <w:t xml:space="preserve"> porque</w:t>
+      </w:r>
+      <w:r>
+        <w:rPr>
+          <w:rFonts w:ascii="Times New Roman" w:hAnsi="Times New Roman" w:cs="Times New Roman"/>
+          <w:lang w:val="es-ES_tradnl"/>
+        </w:rPr>
+        <w:t xml:space="preserve"> las expresiones cuantitativas </w:t>
+      </w:r>
+      <w:r>
+        <w:rPr>
+          <w:rFonts w:ascii="Times New Roman" w:hAnsi="Times New Roman" w:cs="Times New Roman"/>
+          <w:lang w:val="es-ES_tradnl"/>
+        </w:rPr>
+        <w:t xml:space="preserve">de concentración de </w:t>
+      </w:r>
+      <w:r>
+        <w:rPr>
+          <w:rFonts w:ascii="Times New Roman" w:hAnsi="Times New Roman" w:cs="Times New Roman"/>
+          <w:lang w:val="es-ES_tradnl"/>
+        </w:rPr>
+        <w:t>disolución solo involucran la cantidad de soluto presente</w:t>
+      </w:r>
+      <w:r>
+        <w:rPr>
+          <w:rFonts w:ascii="Times New Roman" w:hAnsi="Times New Roman" w:cs="Times New Roman"/>
+          <w:lang w:val="es-ES_tradnl"/>
+        </w:rPr>
+        <w:t xml:space="preserve"> </w:t>
+      </w:r>
+      <w:r>
+        <w:rPr>
+          <w:rFonts w:ascii="Times New Roman" w:hAnsi="Times New Roman" w:cs="Times New Roman"/>
+          <w:lang w:val="es-ES_tradnl"/>
+        </w:rPr>
+        <w:t xml:space="preserve">en un disolvente </w:t>
+      </w:r>
+      <w:r>
+        <w:rPr>
+          <w:rFonts w:ascii="Times New Roman" w:hAnsi="Times New Roman" w:cs="Times New Roman"/>
+          <w:lang w:val="es-ES_tradnl"/>
+        </w:rPr>
+        <w:t xml:space="preserve">y ninguna de ellas </w:t>
+      </w:r>
+      <w:r>
+        <w:rPr>
+          <w:rFonts w:ascii="Times New Roman" w:hAnsi="Times New Roman" w:cs="Times New Roman"/>
+          <w:lang w:val="es-ES_tradnl"/>
+        </w:rPr>
+        <w:t>relaciona la temperatura)</w:t>
+      </w:r>
+      <w:r>
+        <w:rPr>
+          <w:rFonts w:ascii="Times New Roman" w:hAnsi="Times New Roman" w:cs="Times New Roman"/>
+          <w:lang w:val="es-ES_tradnl"/>
+        </w:rPr>
+        <w:t xml:space="preserve">. </w:t>
+      </w:r>
+      <w:r>
+        <w:rPr>
+          <w:rFonts w:ascii="Times New Roman" w:hAnsi="Times New Roman" w:cs="Times New Roman"/>
+          <w:lang w:val="es-ES_tradnl"/>
+        </w:rPr>
+        <w:t>Observa que la temperatu</w:t>
+      </w:r>
+      <w:r>
+        <w:rPr>
+          <w:rFonts w:ascii="Times New Roman" w:hAnsi="Times New Roman" w:cs="Times New Roman"/>
+          <w:lang w:val="es-ES_tradnl"/>
+        </w:rPr>
+        <w:t>r</w:t>
+      </w:r>
+      <w:r>
+        <w:rPr>
+          <w:rFonts w:ascii="Times New Roman" w:hAnsi="Times New Roman" w:cs="Times New Roman"/>
+          <w:lang w:val="es-ES_tradnl"/>
+        </w:rPr>
+        <w:t>a sí</w:t>
+      </w:r>
+      <w:r>
+        <w:rPr>
+          <w:rFonts w:ascii="Times New Roman" w:hAnsi="Times New Roman" w:cs="Times New Roman"/>
+          <w:lang w:val="es-ES_tradnl"/>
+        </w:rPr>
+        <w:t xml:space="preserve"> influye en la solubilidad del soluto en el disolvente. .  </w:t>
       </w:r>
     </w:p>
     <w:sectPr>

</xml_diff>